<commit_message>
Issue: developing Appeal service
In this commit:
- Add liquibase to appeal service
- Add outbox pattern implementation
- Add system operation getActiveAppealList
- Add system operation createAppeal on AppealServiceSide
</commit_message>
<xml_diff>
--- a/schema/Диплом_user_story_v3.docx
+++ b/schema/Диплом_user_story_v3.docx
@@ -992,49 +992,6 @@
           <w:szCs w:val="24"/>
         </w:rPr>
         <w:t>Статус обращение меняется на ASSIGNED</w:t>
-      </w:r>
-    </w:p>
-    <w:p>
-      <w:pPr>
-        <w:pStyle w:val="LOnormal"/>
-        <w:jc w:val="both"/>
-        <w:rPr>
-          <w:b/>
-          <w:b/>
-        </w:rPr>
-      </w:pPr>
-      <w:r>
-        <w:rPr>
-          <w:b/>
-          <w:color w:val="3A414A"/>
-          <w:sz w:val="24"/>
-          <w:szCs w:val="24"/>
-        </w:rPr>
-        <w:t xml:space="preserve">И </w:t>
-      </w:r>
-      <w:r>
-        <w:rPr>
-          <w:b w:val="false"/>
-          <w:color w:val="3A414A"/>
-          <w:sz w:val="24"/>
-          <w:szCs w:val="24"/>
-        </w:rPr>
-        <w:t xml:space="preserve">У обращения заполняется заполняется номер </w:t>
-      </w:r>
-      <w:r>
-        <w:rPr>
-          <w:color w:val="3A414A"/>
-        </w:rPr>
-        <w:t>СМОТРОВОЙ aka ROOM</w:t>
-      </w:r>
-      <w:r>
-        <w:rPr>
-          <w:b w:val="false"/>
-          <w:color w:val="3A414A"/>
-          <w:sz w:val="24"/>
-          <w:szCs w:val="24"/>
-        </w:rPr>
-        <w:t>, куда необходимо пройти пациенту, подтягивается из таблицы</w:t>
       </w:r>
     </w:p>
     <w:p>
@@ -8557,8 +8514,8 @@
       <w:tblGrid>
         <w:gridCol w:w="2492"/>
         <w:gridCol w:w="2493"/>
-        <w:gridCol w:w="2494"/>
-        <w:gridCol w:w="2491"/>
+        <w:gridCol w:w="2496"/>
+        <w:gridCol w:w="2489"/>
       </w:tblGrid>
       <w:tr>
         <w:trPr/>
@@ -8652,7 +8609,7 @@
         </w:tc>
         <w:tc>
           <w:tcPr>
-            <w:tcW w:w="2494" w:type="dxa"/>
+            <w:tcW w:w="2496" w:type="dxa"/>
             <w:tcBorders>
               <w:top w:val="single" w:sz="4" w:space="0" w:color="000000"/>
               <w:left w:val="single" w:sz="4" w:space="0" w:color="000000"/>
@@ -8713,7 +8670,7 @@
         </w:tc>
         <w:tc>
           <w:tcPr>
-            <w:tcW w:w="2491" w:type="dxa"/>
+            <w:tcW w:w="2489" w:type="dxa"/>
             <w:tcBorders>
               <w:top w:val="single" w:sz="4" w:space="0" w:color="000000"/>
               <w:left w:val="single" w:sz="4" w:space="0" w:color="000000"/>
@@ -9256,6 +9213,7 @@
               </w:rPr>
               <w:t xml:space="preserve"> обращение(</w:t>
             </w:r>
+            <w:bookmarkStart w:id="0" w:name="__DdeLink__2278_1082996614"/>
             <w:r>
               <w:rPr>
                 <w:rFonts w:eastAsia="Liberation Serif" w:cs="Liberation Serif"/>
@@ -9276,6 +9234,7 @@
               </w:rPr>
               <w:t>hospitalId</w:t>
             </w:r>
+            <w:bookmarkEnd w:id="0"/>
             <w:r>
               <w:rPr>
                 <w:rFonts w:eastAsia="Liberation Serif" w:cs="Liberation Serif"/>
@@ -14317,7 +14276,7 @@
               </w:rPr>
               <w:t>(идентификатор обращения(</w:t>
             </w:r>
-            <w:bookmarkStart w:id="0" w:name="__DdeLink__1642_1253824546"/>
+            <w:bookmarkStart w:id="1" w:name="__DdeLink__1642_1253824546"/>
             <w:r>
               <w:rPr>
                 <w:rFonts w:eastAsia="Liberation Serif" w:cs="Liberation Serif"/>
@@ -14338,7 +14297,7 @@
               </w:rPr>
               <w:t>appealId</w:t>
             </w:r>
-            <w:bookmarkEnd w:id="0"/>
+            <w:bookmarkEnd w:id="1"/>
             <w:r>
               <w:rPr>
                 <w:rFonts w:eastAsia="Liberation Serif" w:cs="Liberation Serif"/>
@@ -14525,7 +14484,7 @@
               </w:rPr>
               <w:t>Единтификатор доктора(</w:t>
             </w:r>
-            <w:bookmarkStart w:id="1" w:name="__DdeLink__1662_1253824546"/>
+            <w:bookmarkStart w:id="2" w:name="__DdeLink__1662_1253824546"/>
             <w:r>
               <w:rPr>
                 <w:rFonts w:eastAsia="Liberation Serif" w:cs="Liberation Serif"/>
@@ -14546,7 +14505,7 @@
               </w:rPr>
               <w:t>doctorId</w:t>
             </w:r>
-            <w:bookmarkEnd w:id="1"/>
+            <w:bookmarkEnd w:id="2"/>
             <w:r>
               <w:rPr>
                 <w:rFonts w:eastAsia="Liberation Serif" w:cs="Liberation Serif"/>
@@ -17821,7 +17780,7 @@
               </w:rPr>
               <w:t>), опционально список идентификаторов видов анализов необходимых для сдачи(</w:t>
             </w:r>
-            <w:bookmarkStart w:id="2" w:name="__DdeLink__1762_1253824546"/>
+            <w:bookmarkStart w:id="3" w:name="__DdeLink__1762_1253824546"/>
             <w:r>
               <w:rPr>
                 <w:rFonts w:eastAsia="Liberation Serif" w:cs="Liberation Serif"/>
@@ -17842,7 +17801,7 @@
               </w:rPr>
               <w:t>investigationKindId</w:t>
             </w:r>
-            <w:bookmarkEnd w:id="2"/>
+            <w:bookmarkEnd w:id="3"/>
             <w:r>
               <w:rPr>
                 <w:rFonts w:eastAsia="Liberation Serif" w:cs="Liberation Serif"/>
@@ -17863,7 +17822,7 @@
               </w:rPr>
               <w:t>), опционально список идентификаторов видов лечение, необходимых для выполнения(</w:t>
             </w:r>
-            <w:bookmarkStart w:id="3" w:name="__DdeLink__1775_1253824546"/>
+            <w:bookmarkStart w:id="4" w:name="__DdeLink__1775_1253824546"/>
             <w:r>
               <w:rPr>
                 <w:rFonts w:eastAsia="Liberation Serif" w:cs="Liberation Serif"/>
@@ -17884,7 +17843,7 @@
               </w:rPr>
               <w:t>treatmentKindId</w:t>
             </w:r>
-            <w:bookmarkEnd w:id="3"/>
+            <w:bookmarkEnd w:id="4"/>
             <w:r>
               <w:rPr>
                 <w:rFonts w:eastAsia="Liberation Serif" w:cs="Liberation Serif"/>
@@ -23898,7 +23857,7 @@
         </w:rPr>
         <w:t xml:space="preserve">Обработка анализов и лечений, назначенных докторами, медперсоналом (медсестры, медбраты и тд) → </w:t>
       </w:r>
-      <w:bookmarkStart w:id="4" w:name="__DdeLink__1792_1253824546"/>
+      <w:bookmarkStart w:id="5" w:name="__DdeLink__1792_1253824546"/>
       <w:r>
         <w:rPr>
           <w:b/>
@@ -23907,7 +23866,7 @@
         </w:rPr>
         <w:t>NurseService</w:t>
       </w:r>
-      <w:bookmarkEnd w:id="4"/>
+      <w:bookmarkEnd w:id="5"/>
       <w:r>
         <w:rPr>
           <w:b w:val="false"/>
@@ -23968,8 +23927,8 @@
       </w:tblPr>
       <w:tblGrid>
         <w:gridCol w:w="2336"/>
-        <w:gridCol w:w="3876"/>
-        <w:gridCol w:w="4674"/>
+        <w:gridCol w:w="3874"/>
+        <w:gridCol w:w="4676"/>
       </w:tblGrid>
       <w:tr>
         <w:trPr/>
@@ -24036,7 +23995,7 @@
         </w:tc>
         <w:tc>
           <w:tcPr>
-            <w:tcW w:w="3876" w:type="dxa"/>
+            <w:tcW w:w="3874" w:type="dxa"/>
             <w:tcBorders>
               <w:top w:val="single" w:sz="4" w:space="0" w:color="000000"/>
               <w:left w:val="single" w:sz="4" w:space="0" w:color="000000"/>
@@ -24097,7 +24056,7 @@
         </w:tc>
         <w:tc>
           <w:tcPr>
-            <w:tcW w:w="4674" w:type="dxa"/>
+            <w:tcW w:w="4676" w:type="dxa"/>
             <w:tcBorders>
               <w:top w:val="single" w:sz="4" w:space="0" w:color="000000"/>
               <w:left w:val="single" w:sz="4" w:space="0" w:color="000000"/>
@@ -24193,7 +24152,7 @@
         </w:tc>
         <w:tc>
           <w:tcPr>
-            <w:tcW w:w="3876" w:type="dxa"/>
+            <w:tcW w:w="3874" w:type="dxa"/>
             <w:tcBorders>
               <w:left w:val="single" w:sz="4" w:space="0" w:color="000000"/>
               <w:bottom w:val="single" w:sz="4" w:space="0" w:color="000000"/>
@@ -24253,7 +24212,7 @@
         </w:tc>
         <w:tc>
           <w:tcPr>
-            <w:tcW w:w="4674" w:type="dxa"/>
+            <w:tcW w:w="4676" w:type="dxa"/>
             <w:tcBorders>
               <w:left w:val="single" w:sz="4" w:space="0" w:color="000000"/>
               <w:bottom w:val="single" w:sz="4" w:space="0" w:color="000000"/>
@@ -24399,7 +24358,7 @@
         </w:tc>
         <w:tc>
           <w:tcPr>
-            <w:tcW w:w="3876" w:type="dxa"/>
+            <w:tcW w:w="3874" w:type="dxa"/>
             <w:tcBorders>
               <w:left w:val="single" w:sz="4" w:space="0" w:color="000000"/>
               <w:bottom w:val="single" w:sz="4" w:space="0" w:color="000000"/>
@@ -24459,7 +24418,7 @@
         </w:tc>
         <w:tc>
           <w:tcPr>
-            <w:tcW w:w="4674" w:type="dxa"/>
+            <w:tcW w:w="4676" w:type="dxa"/>
             <w:tcBorders>
               <w:left w:val="single" w:sz="4" w:space="0" w:color="000000"/>
               <w:bottom w:val="single" w:sz="4" w:space="0" w:color="000000"/>
@@ -24554,7 +24513,7 @@
         </w:tc>
         <w:tc>
           <w:tcPr>
-            <w:tcW w:w="3876" w:type="dxa"/>
+            <w:tcW w:w="3874" w:type="dxa"/>
             <w:tcBorders>
               <w:left w:val="single" w:sz="4" w:space="0" w:color="000000"/>
               <w:bottom w:val="single" w:sz="4" w:space="0" w:color="000000"/>
@@ -24614,7 +24573,7 @@
         </w:tc>
         <w:tc>
           <w:tcPr>
-            <w:tcW w:w="4674" w:type="dxa"/>
+            <w:tcW w:w="4676" w:type="dxa"/>
             <w:tcBorders>
               <w:left w:val="single" w:sz="4" w:space="0" w:color="000000"/>
               <w:bottom w:val="single" w:sz="4" w:space="0" w:color="000000"/>
@@ -24709,7 +24668,7 @@
         </w:tc>
         <w:tc>
           <w:tcPr>
-            <w:tcW w:w="3876" w:type="dxa"/>
+            <w:tcW w:w="3874" w:type="dxa"/>
             <w:tcBorders>
               <w:left w:val="single" w:sz="4" w:space="0" w:color="000000"/>
               <w:bottom w:val="single" w:sz="4" w:space="0" w:color="000000"/>
@@ -24769,7 +24728,7 @@
         </w:tc>
         <w:tc>
           <w:tcPr>
-            <w:tcW w:w="4674" w:type="dxa"/>
+            <w:tcW w:w="4676" w:type="dxa"/>
             <w:tcBorders>
               <w:left w:val="single" w:sz="4" w:space="0" w:color="000000"/>
               <w:bottom w:val="single" w:sz="4" w:space="0" w:color="000000"/>
@@ -24864,7 +24823,7 @@
         </w:tc>
         <w:tc>
           <w:tcPr>
-            <w:tcW w:w="3876" w:type="dxa"/>
+            <w:tcW w:w="3874" w:type="dxa"/>
             <w:tcBorders>
               <w:left w:val="single" w:sz="4" w:space="0" w:color="000000"/>
               <w:bottom w:val="single" w:sz="4" w:space="0" w:color="000000"/>
@@ -24924,7 +24883,7 @@
         </w:tc>
         <w:tc>
           <w:tcPr>
-            <w:tcW w:w="4674" w:type="dxa"/>
+            <w:tcW w:w="4676" w:type="dxa"/>
             <w:tcBorders>
               <w:left w:val="single" w:sz="4" w:space="0" w:color="000000"/>
               <w:bottom w:val="single" w:sz="4" w:space="0" w:color="000000"/>
@@ -25019,7 +24978,7 @@
         </w:tc>
         <w:tc>
           <w:tcPr>
-            <w:tcW w:w="3876" w:type="dxa"/>
+            <w:tcW w:w="3874" w:type="dxa"/>
             <w:tcBorders>
               <w:left w:val="single" w:sz="4" w:space="0" w:color="000000"/>
               <w:bottom w:val="single" w:sz="4" w:space="0" w:color="000000"/>
@@ -25079,7 +25038,7 @@
         </w:tc>
         <w:tc>
           <w:tcPr>
-            <w:tcW w:w="4674" w:type="dxa"/>
+            <w:tcW w:w="4676" w:type="dxa"/>
             <w:tcBorders>
               <w:left w:val="single" w:sz="4" w:space="0" w:color="000000"/>
               <w:bottom w:val="single" w:sz="4" w:space="0" w:color="000000"/>
@@ -25174,7 +25133,7 @@
         </w:tc>
         <w:tc>
           <w:tcPr>
-            <w:tcW w:w="3876" w:type="dxa"/>
+            <w:tcW w:w="3874" w:type="dxa"/>
             <w:tcBorders>
               <w:left w:val="single" w:sz="4" w:space="0" w:color="000000"/>
               <w:bottom w:val="single" w:sz="4" w:space="0" w:color="000000"/>
@@ -25234,7 +25193,7 @@
         </w:tc>
         <w:tc>
           <w:tcPr>
-            <w:tcW w:w="4674" w:type="dxa"/>
+            <w:tcW w:w="4676" w:type="dxa"/>
             <w:tcBorders>
               <w:left w:val="single" w:sz="4" w:space="0" w:color="000000"/>
               <w:bottom w:val="single" w:sz="4" w:space="0" w:color="000000"/>
@@ -25329,7 +25288,7 @@
         </w:tc>
         <w:tc>
           <w:tcPr>
-            <w:tcW w:w="3876" w:type="dxa"/>
+            <w:tcW w:w="3874" w:type="dxa"/>
             <w:tcBorders>
               <w:left w:val="single" w:sz="4" w:space="0" w:color="000000"/>
               <w:bottom w:val="single" w:sz="4" w:space="0" w:color="000000"/>
@@ -25389,7 +25348,7 @@
         </w:tc>
         <w:tc>
           <w:tcPr>
-            <w:tcW w:w="4674" w:type="dxa"/>
+            <w:tcW w:w="4676" w:type="dxa"/>
             <w:tcBorders>
               <w:left w:val="single" w:sz="4" w:space="0" w:color="000000"/>
               <w:bottom w:val="single" w:sz="4" w:space="0" w:color="000000"/>
@@ -25484,7 +25443,7 @@
         </w:tc>
         <w:tc>
           <w:tcPr>
-            <w:tcW w:w="3876" w:type="dxa"/>
+            <w:tcW w:w="3874" w:type="dxa"/>
             <w:tcBorders>
               <w:left w:val="single" w:sz="4" w:space="0" w:color="000000"/>
               <w:bottom w:val="single" w:sz="4" w:space="0" w:color="000000"/>
@@ -25544,7 +25503,7 @@
         </w:tc>
         <w:tc>
           <w:tcPr>
-            <w:tcW w:w="4674" w:type="dxa"/>
+            <w:tcW w:w="4676" w:type="dxa"/>
             <w:tcBorders>
               <w:left w:val="single" w:sz="4" w:space="0" w:color="000000"/>
               <w:bottom w:val="single" w:sz="4" w:space="0" w:color="000000"/>
@@ -25639,7 +25598,7 @@
         </w:tc>
         <w:tc>
           <w:tcPr>
-            <w:tcW w:w="3876" w:type="dxa"/>
+            <w:tcW w:w="3874" w:type="dxa"/>
             <w:tcBorders>
               <w:left w:val="single" w:sz="4" w:space="0" w:color="000000"/>
               <w:bottom w:val="single" w:sz="4" w:space="0" w:color="000000"/>
@@ -25699,7 +25658,7 @@
         </w:tc>
         <w:tc>
           <w:tcPr>
-            <w:tcW w:w="4674" w:type="dxa"/>
+            <w:tcW w:w="4676" w:type="dxa"/>
             <w:tcBorders>
               <w:left w:val="single" w:sz="4" w:space="0" w:color="000000"/>
               <w:bottom w:val="single" w:sz="4" w:space="0" w:color="000000"/>
@@ -25789,7 +25748,7 @@
         </w:tc>
         <w:tc>
           <w:tcPr>
-            <w:tcW w:w="3876" w:type="dxa"/>
+            <w:tcW w:w="3874" w:type="dxa"/>
             <w:tcBorders>
               <w:left w:val="single" w:sz="4" w:space="0" w:color="000000"/>
               <w:bottom w:val="single" w:sz="4" w:space="0" w:color="000000"/>
@@ -25825,7 +25784,7 @@
                 <w:vertAlign w:val="baseline"/>
               </w:rPr>
             </w:pPr>
-            <w:bookmarkStart w:id="5" w:name="__DdeLink__1794_1253824546"/>
+            <w:bookmarkStart w:id="6" w:name="__DdeLink__1794_1253824546"/>
             <w:r>
               <w:rPr>
                 <w:rFonts w:eastAsia="Liberation Serif" w:cs="Liberation Serif"/>
@@ -25846,12 +25805,12 @@
               </w:rPr>
               <w:t>createExamination</w:t>
             </w:r>
-            <w:bookmarkEnd w:id="5"/>
-          </w:p>
-        </w:tc>
-        <w:tc>
-          <w:tcPr>
-            <w:tcW w:w="4674" w:type="dxa"/>
+            <w:bookmarkEnd w:id="6"/>
+          </w:p>
+        </w:tc>
+        <w:tc>
+          <w:tcPr>
+            <w:tcW w:w="4676" w:type="dxa"/>
             <w:tcBorders>
               <w:left w:val="single" w:sz="4" w:space="0" w:color="000000"/>
               <w:bottom w:val="single" w:sz="4" w:space="0" w:color="000000"/>
@@ -25983,7 +25942,7 @@
         </w:tc>
         <w:tc>
           <w:tcPr>
-            <w:tcW w:w="3876" w:type="dxa"/>
+            <w:tcW w:w="3874" w:type="dxa"/>
             <w:tcBorders>
               <w:left w:val="single" w:sz="4" w:space="0" w:color="000000"/>
               <w:bottom w:val="single" w:sz="4" w:space="0" w:color="000000"/>
@@ -26017,7 +25976,7 @@
         </w:tc>
         <w:tc>
           <w:tcPr>
-            <w:tcW w:w="4674" w:type="dxa"/>
+            <w:tcW w:w="4676" w:type="dxa"/>
             <w:tcBorders>
               <w:left w:val="single" w:sz="4" w:space="0" w:color="000000"/>
               <w:bottom w:val="single" w:sz="4" w:space="0" w:color="000000"/>
@@ -26085,7 +26044,7 @@
         </w:tc>
         <w:tc>
           <w:tcPr>
-            <w:tcW w:w="3876" w:type="dxa"/>
+            <w:tcW w:w="3874" w:type="dxa"/>
             <w:tcBorders>
               <w:left w:val="single" w:sz="4" w:space="0" w:color="000000"/>
               <w:bottom w:val="single" w:sz="4" w:space="0" w:color="000000"/>
@@ -26119,7 +26078,7 @@
         </w:tc>
         <w:tc>
           <w:tcPr>
-            <w:tcW w:w="4674" w:type="dxa"/>
+            <w:tcW w:w="4676" w:type="dxa"/>
             <w:tcBorders>
               <w:left w:val="single" w:sz="4" w:space="0" w:color="000000"/>
               <w:bottom w:val="single" w:sz="4" w:space="0" w:color="000000"/>
@@ -26189,7 +26148,7 @@
         </w:tc>
         <w:tc>
           <w:tcPr>
-            <w:tcW w:w="3876" w:type="dxa"/>
+            <w:tcW w:w="3874" w:type="dxa"/>
             <w:tcBorders>
               <w:left w:val="single" w:sz="4" w:space="0" w:color="000000"/>
               <w:bottom w:val="single" w:sz="4" w:space="0" w:color="000000"/>
@@ -26223,7 +26182,7 @@
         </w:tc>
         <w:tc>
           <w:tcPr>
-            <w:tcW w:w="4674" w:type="dxa"/>
+            <w:tcW w:w="4676" w:type="dxa"/>
             <w:tcBorders>
               <w:left w:val="single" w:sz="4" w:space="0" w:color="000000"/>
               <w:bottom w:val="single" w:sz="4" w:space="0" w:color="000000"/>
@@ -26274,7 +26233,7 @@
                 <w:szCs w:val="24"/>
               </w:rPr>
             </w:pPr>
-            <w:bookmarkStart w:id="6" w:name="__DdeLink__1839_1253824546"/>
+            <w:bookmarkStart w:id="7" w:name="__DdeLink__1839_1253824546"/>
             <w:r>
               <w:rPr>
                 <w:b w:val="false"/>
@@ -26287,7 +26246,7 @@
               </w:rPr>
               <w:t>u</w:t>
             </w:r>
-            <w:bookmarkStart w:id="7" w:name="__DdeLink__1831_1253824546"/>
+            <w:bookmarkStart w:id="8" w:name="__DdeLink__1831_1253824546"/>
             <w:r>
               <w:rPr>
                 <w:b w:val="false"/>
@@ -26300,7 +26259,7 @@
               </w:rPr>
               <w:t>pdate</w:t>
             </w:r>
-            <w:bookmarkStart w:id="8" w:name="__DdeLink__1824_1253824546"/>
+            <w:bookmarkStart w:id="9" w:name="__DdeLink__1824_1253824546"/>
             <w:r>
               <w:rPr>
                 <w:b w:val="false"/>
@@ -26313,21 +26272,21 @@
               </w:rPr>
               <w:t>Investigation</w:t>
             </w:r>
+            <w:bookmarkEnd w:id="9"/>
+            <w:r>
+              <w:rPr>
+                <w:b w:val="false"/>
+                <w:i w:val="false"/>
+                <w:caps w:val="false"/>
+                <w:smallCaps w:val="false"/>
+                <w:color w:val="000000"/>
+                <w:sz w:val="24"/>
+                <w:szCs w:val="24"/>
+              </w:rPr>
+              <w:t>Assignment</w:t>
+            </w:r>
+            <w:bookmarkEnd w:id="7"/>
             <w:bookmarkEnd w:id="8"/>
-            <w:r>
-              <w:rPr>
-                <w:b w:val="false"/>
-                <w:i w:val="false"/>
-                <w:caps w:val="false"/>
-                <w:smallCaps w:val="false"/>
-                <w:color w:val="000000"/>
-                <w:sz w:val="24"/>
-                <w:szCs w:val="24"/>
-              </w:rPr>
-              <w:t>Assignment</w:t>
-            </w:r>
-            <w:bookmarkEnd w:id="6"/>
-            <w:bookmarkEnd w:id="7"/>
             <w:r>
               <w:rPr>
                 <w:b w:val="false"/>
@@ -26465,7 +26424,7 @@
         </w:tc>
         <w:tc>
           <w:tcPr>
-            <w:tcW w:w="3876" w:type="dxa"/>
+            <w:tcW w:w="3874" w:type="dxa"/>
             <w:tcBorders>
               <w:left w:val="single" w:sz="4" w:space="0" w:color="000000"/>
               <w:bottom w:val="single" w:sz="4" w:space="0" w:color="000000"/>
@@ -26495,7 +26454,7 @@
         </w:tc>
         <w:tc>
           <w:tcPr>
-            <w:tcW w:w="4674" w:type="dxa"/>
+            <w:tcW w:w="4676" w:type="dxa"/>
             <w:tcBorders>
               <w:left w:val="single" w:sz="4" w:space="0" w:color="000000"/>
               <w:bottom w:val="single" w:sz="4" w:space="0" w:color="000000"/>
@@ -26589,7 +26548,7 @@
         </w:tc>
         <w:tc>
           <w:tcPr>
-            <w:tcW w:w="3876" w:type="dxa"/>
+            <w:tcW w:w="3874" w:type="dxa"/>
             <w:tcBorders>
               <w:left w:val="single" w:sz="4" w:space="0" w:color="000000"/>
               <w:bottom w:val="single" w:sz="4" w:space="0" w:color="000000"/>
@@ -26628,7 +26587,7 @@
         </w:tc>
         <w:tc>
           <w:tcPr>
-            <w:tcW w:w="4674" w:type="dxa"/>
+            <w:tcW w:w="4676" w:type="dxa"/>
             <w:tcBorders>
               <w:left w:val="single" w:sz="4" w:space="0" w:color="000000"/>
               <w:bottom w:val="single" w:sz="4" w:space="0" w:color="000000"/>
@@ -26701,7 +26660,7 @@
         </w:tc>
         <w:tc>
           <w:tcPr>
-            <w:tcW w:w="3876" w:type="dxa"/>
+            <w:tcW w:w="3874" w:type="dxa"/>
             <w:tcBorders>
               <w:left w:val="single" w:sz="4" w:space="0" w:color="000000"/>
               <w:bottom w:val="single" w:sz="4" w:space="0" w:color="000000"/>
@@ -26731,7 +26690,7 @@
         </w:tc>
         <w:tc>
           <w:tcPr>
-            <w:tcW w:w="4674" w:type="dxa"/>
+            <w:tcW w:w="4676" w:type="dxa"/>
             <w:tcBorders>
               <w:left w:val="single" w:sz="4" w:space="0" w:color="000000"/>
               <w:bottom w:val="single" w:sz="4" w:space="0" w:color="000000"/>
@@ -26804,7 +26763,7 @@
         </w:tc>
         <w:tc>
           <w:tcPr>
-            <w:tcW w:w="3876" w:type="dxa"/>
+            <w:tcW w:w="3874" w:type="dxa"/>
             <w:tcBorders>
               <w:left w:val="single" w:sz="4" w:space="0" w:color="000000"/>
               <w:bottom w:val="single" w:sz="4" w:space="0" w:color="000000"/>
@@ -26848,7 +26807,7 @@
         </w:tc>
         <w:tc>
           <w:tcPr>
-            <w:tcW w:w="4674" w:type="dxa"/>
+            <w:tcW w:w="4676" w:type="dxa"/>
             <w:tcBorders>
               <w:left w:val="single" w:sz="4" w:space="0" w:color="000000"/>
               <w:bottom w:val="single" w:sz="4" w:space="0" w:color="000000"/>
@@ -26899,7 +26858,7 @@
                 <w:szCs w:val="24"/>
               </w:rPr>
             </w:pPr>
-            <w:bookmarkStart w:id="9" w:name="__DdeLink__1844_1253824546"/>
+            <w:bookmarkStart w:id="10" w:name="__DdeLink__1844_1253824546"/>
             <w:r>
               <w:rPr>
                 <w:b w:val="false"/>
@@ -26912,7 +26871,7 @@
               </w:rPr>
               <w:t>update</w:t>
             </w:r>
-            <w:bookmarkStart w:id="10" w:name="__DdeLink__1841_1253824546"/>
+            <w:bookmarkStart w:id="11" w:name="__DdeLink__1841_1253824546"/>
             <w:r>
               <w:rPr>
                 <w:b w:val="false"/>
@@ -26925,20 +26884,20 @@
               </w:rPr>
               <w:t>Treatment</w:t>
             </w:r>
+            <w:bookmarkEnd w:id="11"/>
+            <w:r>
+              <w:rPr>
+                <w:b w:val="false"/>
+                <w:i w:val="false"/>
+                <w:caps w:val="false"/>
+                <w:smallCaps w:val="false"/>
+                <w:color w:val="000000"/>
+                <w:sz w:val="24"/>
+                <w:szCs w:val="24"/>
+              </w:rPr>
+              <w:t>Assignment</w:t>
+            </w:r>
             <w:bookmarkEnd w:id="10"/>
-            <w:r>
-              <w:rPr>
-                <w:b w:val="false"/>
-                <w:i w:val="false"/>
-                <w:caps w:val="false"/>
-                <w:smallCaps w:val="false"/>
-                <w:color w:val="000000"/>
-                <w:sz w:val="24"/>
-                <w:szCs w:val="24"/>
-              </w:rPr>
-              <w:t>Assignment</w:t>
-            </w:r>
-            <w:bookmarkEnd w:id="9"/>
             <w:r>
               <w:rPr>
                 <w:b w:val="false"/>
@@ -27057,7 +27016,7 @@
         </w:tc>
         <w:tc>
           <w:tcPr>
-            <w:tcW w:w="3876" w:type="dxa"/>
+            <w:tcW w:w="3874" w:type="dxa"/>
             <w:tcBorders>
               <w:left w:val="single" w:sz="4" w:space="0" w:color="000000"/>
               <w:bottom w:val="single" w:sz="4" w:space="0" w:color="000000"/>
@@ -27087,7 +27046,7 @@
         </w:tc>
         <w:tc>
           <w:tcPr>
-            <w:tcW w:w="4674" w:type="dxa"/>
+            <w:tcW w:w="4676" w:type="dxa"/>
             <w:tcBorders>
               <w:left w:val="single" w:sz="4" w:space="0" w:color="000000"/>
               <w:bottom w:val="single" w:sz="4" w:space="0" w:color="000000"/>
@@ -27211,7 +27170,7 @@
         </w:tc>
         <w:tc>
           <w:tcPr>
-            <w:tcW w:w="3876" w:type="dxa"/>
+            <w:tcW w:w="3874" w:type="dxa"/>
             <w:tcBorders>
               <w:left w:val="single" w:sz="4" w:space="0" w:color="000000"/>
               <w:bottom w:val="single" w:sz="4" w:space="0" w:color="000000"/>
@@ -27241,7 +27200,7 @@
         </w:tc>
         <w:tc>
           <w:tcPr>
-            <w:tcW w:w="4674" w:type="dxa"/>
+            <w:tcW w:w="4676" w:type="dxa"/>
             <w:tcBorders>
               <w:left w:val="single" w:sz="4" w:space="0" w:color="000000"/>
               <w:bottom w:val="single" w:sz="4" w:space="0" w:color="000000"/>

</xml_diff>

<commit_message>
Issue: developing Doctor service
In this commit:
- Refactor appeal service
- Add init data
</commit_message>
<xml_diff>
--- a/schema/Диплом_user_story_v3.docx
+++ b/schema/Диплом_user_story_v3.docx
@@ -915,7 +915,43 @@
           <w:sz w:val="24"/>
           <w:szCs w:val="24"/>
         </w:rPr>
-        <w:t xml:space="preserve">Выбирается доктор с минимальным числом активных обращений в статусах (с ASSIGNED до READY_FOR_VERDICT включительно) </w:t>
+        <w:t>Выбирается доктор с минимальным числом активных обращений в статусах (с ASSIGNED до READY_FOR_VERDICT включительно,</w:t>
+      </w:r>
+      <w:r>
+        <w:rPr>
+          <w:b w:val="false"/>
+          <w:color w:val="3A414A"/>
+          <w:sz w:val="24"/>
+          <w:szCs w:val="24"/>
+        </w:rPr>
+        <w:t xml:space="preserve"> cмотрится по </w:t>
+      </w:r>
+      <w:r>
+        <w:rPr>
+          <w:b w:val="false"/>
+          <w:color w:val="000000"/>
+          <w:sz w:val="24"/>
+          <w:szCs w:val="24"/>
+        </w:rPr>
+        <w:t>Doctor</w:t>
+      </w:r>
+      <w:r>
+        <w:rPr>
+          <w:b w:val="false"/>
+          <w:color w:val="3A414A"/>
+          <w:sz w:val="24"/>
+          <w:szCs w:val="24"/>
+        </w:rPr>
+        <w:t>Shift</w:t>
+      </w:r>
+      <w:r>
+        <w:rPr>
+          <w:b w:val="false"/>
+          <w:color w:val="3A414A"/>
+          <w:sz w:val="24"/>
+          <w:szCs w:val="24"/>
+        </w:rPr>
+        <w:t xml:space="preserve">) </w:t>
       </w:r>
       <w:r>
         <w:rPr>
@@ -8514,8 +8550,8 @@
       <w:tblGrid>
         <w:gridCol w:w="2492"/>
         <w:gridCol w:w="2493"/>
-        <w:gridCol w:w="2496"/>
-        <w:gridCol w:w="2489"/>
+        <w:gridCol w:w="2497"/>
+        <w:gridCol w:w="2488"/>
       </w:tblGrid>
       <w:tr>
         <w:trPr/>
@@ -8609,7 +8645,7 @@
         </w:tc>
         <w:tc>
           <w:tcPr>
-            <w:tcW w:w="2496" w:type="dxa"/>
+            <w:tcW w:w="2497" w:type="dxa"/>
             <w:tcBorders>
               <w:top w:val="single" w:sz="4" w:space="0" w:color="000000"/>
               <w:left w:val="single" w:sz="4" w:space="0" w:color="000000"/>
@@ -8670,7 +8706,7 @@
         </w:tc>
         <w:tc>
           <w:tcPr>
-            <w:tcW w:w="2489" w:type="dxa"/>
+            <w:tcW w:w="2488" w:type="dxa"/>
             <w:tcBorders>
               <w:top w:val="single" w:sz="4" w:space="0" w:color="000000"/>
               <w:left w:val="single" w:sz="4" w:space="0" w:color="000000"/>
@@ -23829,7 +23865,23 @@
           <w:sz w:val="24"/>
           <w:szCs w:val="24"/>
         </w:rPr>
-        <w:t>(Doctor, Duty, Examination, TreatmentAssignment, InvestigationAssignment)</w:t>
+        <w:t xml:space="preserve">(Doctor, </w:t>
+      </w:r>
+      <w:r>
+        <w:rPr>
+          <w:b w:val="false"/>
+          <w:sz w:val="24"/>
+          <w:szCs w:val="24"/>
+        </w:rPr>
+        <w:t>DoctorShift</w:t>
+      </w:r>
+      <w:r>
+        <w:rPr>
+          <w:b w:val="false"/>
+          <w:sz w:val="24"/>
+          <w:szCs w:val="24"/>
+        </w:rPr>
+        <w:t>, Examination, TreatmentAssignment, InvestigationAssignment)</w:t>
       </w:r>
     </w:p>
     <w:p>

</xml_diff>

<commit_message>
Issue: developing Nurse service
In this commit:
- Add change logs
</commit_message>
<xml_diff>
--- a/schema/Диплом_user_story_v3.docx
+++ b/schema/Диплом_user_story_v3.docx
@@ -8532,8 +8532,8 @@
       <w:tblGrid>
         <w:gridCol w:w="2492"/>
         <w:gridCol w:w="2493"/>
-        <w:gridCol w:w="2498"/>
-        <w:gridCol w:w="2487"/>
+        <w:gridCol w:w="2499"/>
+        <w:gridCol w:w="2486"/>
       </w:tblGrid>
       <w:tr>
         <w:trPr/>
@@ -8627,7 +8627,7 @@
         </w:tc>
         <w:tc>
           <w:tcPr>
-            <w:tcW w:w="2498" w:type="dxa"/>
+            <w:tcW w:w="2499" w:type="dxa"/>
             <w:tcBorders>
               <w:top w:val="single" w:sz="4" w:space="0" w:color="000000"/>
               <w:left w:val="single" w:sz="4" w:space="0" w:color="000000"/>
@@ -8688,7 +8688,7 @@
         </w:tc>
         <w:tc>
           <w:tcPr>
-            <w:tcW w:w="2487" w:type="dxa"/>
+            <w:tcW w:w="2486" w:type="dxa"/>
             <w:tcBorders>
               <w:top w:val="single" w:sz="4" w:space="0" w:color="000000"/>
               <w:left w:val="single" w:sz="4" w:space="0" w:color="000000"/>
@@ -11877,8 +11877,8 @@
           <w:vertAlign w:val="baseline"/>
         </w:rPr>
       </w:pPr>
-      <w:bookmarkStart w:id="1" w:name="__DdeLink__5123_2877547613"/>
-      <w:bookmarkStart w:id="2" w:name="__DdeLink__5339_2877547613"/>
+      <w:bookmarkStart w:id="1" w:name="__DdeLink__5339_2877547613"/>
+      <w:bookmarkStart w:id="2" w:name="__DdeLink__5123_2877547613"/>
       <w:r>
         <w:rPr>
           <w:rFonts w:eastAsia="Liberation Serif" w:cs="Liberation Serif"/>
@@ -23927,7 +23927,7 @@
           <w:sz w:val="24"/>
           <w:szCs w:val="24"/>
         </w:rPr>
-        <w:t>NurseDuty, InvestigationResult, TreatmentKind, TreatmentResult)</w:t>
+        <w:t>NurseDuty, InvestigationResult, TreatmentResult)</w:t>
       </w:r>
     </w:p>
     <w:p>

</xml_diff>